<commit_message>
Update Project Design for Jobing Subsystem.docx
</commit_message>
<xml_diff>
--- a/Project Design for Jobing Subsystem.docx
+++ b/Project Design for Jobing Subsystem.docx
@@ -40,6 +40,7 @@
       <w:r>
         <w:rPr>
           <w:noProof/>
+          <w:sz w:val="44"/>
           <w:u w:val="single"/>
           <w:lang w:val="en-CA" w:eastAsia="en-CA"/>
         </w:rPr>
@@ -122,8 +123,6 @@
         <w:lastRenderedPageBreak/>
         <w:t>Possible UX Interface</w:t>
       </w:r>
-      <w:bookmarkStart w:id="0" w:name="_GoBack"/>
-      <w:bookmarkEnd w:id="0"/>
       <w:r>
         <w:rPr>
           <w:lang w:val="en-CA"/>
@@ -134,14 +133,14 @@
     <w:p>
       <w:pPr>
         <w:rPr>
-          <w:sz w:val="28"/>
+          <w:sz w:val="32"/>
           <w:u w:val="single"/>
           <w:lang w:val="en-CA" w:eastAsia="en-CA"/>
         </w:rPr>
       </w:pPr>
       <w:r>
         <w:rPr>
-          <w:sz w:val="28"/>
+          <w:sz w:val="32"/>
           <w:u w:val="single"/>
           <w:lang w:val="en-CA" w:eastAsia="en-CA"/>
         </w:rPr>
@@ -767,7 +766,7 @@
                 <w:lang w:val="en-CA"/>
               </w:rPr>
             </w:pPr>
-            <w:bookmarkStart w:id="1" w:name="_Hlk530327008"/>
+            <w:bookmarkStart w:id="0" w:name="_Hlk530327008"/>
             <w:r>
               <w:rPr>
                 <w:b/>
@@ -1090,7 +1089,7 @@
           </w:p>
         </w:tc>
       </w:tr>
-      <w:bookmarkEnd w:id="1"/>
+      <w:bookmarkEnd w:id="0"/>
     </w:tbl>
     <w:p>
       <w:pPr>
@@ -1471,7 +1470,7 @@
                 <w:lang w:val="en-CA"/>
               </w:rPr>
             </w:pPr>
-            <w:bookmarkStart w:id="2" w:name="_Hlk530309579"/>
+            <w:bookmarkStart w:id="1" w:name="_Hlk530309579"/>
             <w:r>
               <w:rPr>
                 <w:b/>
@@ -1779,7 +1778,7 @@
           </w:p>
         </w:tc>
       </w:tr>
-      <w:bookmarkEnd w:id="2"/>
+      <w:bookmarkEnd w:id="1"/>
     </w:tbl>
     <w:p>
       <w:pPr>
@@ -5672,7 +5671,7 @@
                 <w:lang w:val="en-CA"/>
               </w:rPr>
             </w:pPr>
-            <w:bookmarkStart w:id="3" w:name="_Hlk530337097"/>
+            <w:bookmarkStart w:id="2" w:name="_Hlk530337097"/>
             <w:r>
               <w:rPr>
                 <w:b/>
@@ -6083,7 +6082,7 @@
           </w:p>
         </w:tc>
       </w:tr>
-      <w:bookmarkEnd w:id="3"/>
+      <w:bookmarkEnd w:id="2"/>
     </w:tbl>
     <w:p>
       <w:pPr>
@@ -7476,6 +7475,8 @@
           <w:lang w:val="en-CA" w:eastAsia="en-CA"/>
         </w:rPr>
       </w:pPr>
+      <w:bookmarkStart w:id="3" w:name="_GoBack"/>
+      <w:bookmarkEnd w:id="3"/>
     </w:p>
     <w:sectPr>
       <w:pgSz w:w="12240" w:h="15840"/>
@@ -9584,6 +9585,7 @@
   <w:style w:type="character" w:default="1" w:styleId="DefaultParagraphFont">
     <w:name w:val="Default Paragraph Font"/>
     <w:uiPriority w:val="1"/>
+    <w:semiHidden/>
     <w:unhideWhenUsed/>
   </w:style>
   <w:style w:type="table" w:default="1" w:styleId="TableNormal">

</xml_diff>